<commit_message>
Versión No 2 autora
</commit_message>
<xml_diff>
--- a/fuentes/contenidos/grado07/guion02/CS_07_02_CO.docx
+++ b/fuentes/contenidos/grado07/guion02/CS_07_02_CO.docx
@@ -5623,6 +5623,16 @@
               <w:t>a</w:t>
             </w:r>
           </w:p>
+          <w:p>
+            <w:pPr>
+              <w:spacing w:after="0" w:line="240" w:lineRule="auto"/>
+              <w:rPr>
+                <w:rFonts w:ascii="Times New Roman" w:eastAsia="Cambria" w:hAnsi="Times New Roman" w:cs="Times New Roman"/>
+                <w:sz w:val="24"/>
+                <w:szCs w:val="24"/>
+              </w:rPr>
+            </w:pPr>
+          </w:p>
         </w:tc>
       </w:tr>
       <w:tr>
@@ -17195,8 +17205,10 @@
             <w:pPr>
               <w:rPr>
                 <w:rFonts w:ascii="Times New Roman" w:hAnsi="Times New Roman" w:cs="Times New Roman"/>
-                <w:sz w:val="24"/>
-                <w:szCs w:val="24"/>
+                <w:noProof/>
+                <w:sz w:val="24"/>
+                <w:szCs w:val="24"/>
+                <w:lang w:val="es-ES" w:eastAsia="es-ES"/>
               </w:rPr>
             </w:pPr>
             <w:r>
@@ -17207,6 +17219,74 @@
               </w:rPr>
               <w:t>2 Eso/Ciencias sociales/ El siglo XV marca el final de la edad media a la vez que se presenta como antesala de la edad moderna. Cruza el umbral y asiste al amanecer de una nueva época/descubrimientos geográficos</w:t>
             </w:r>
+          </w:p>
+          <w:p>
+            <w:pPr>
+              <w:rPr>
+                <w:rFonts w:ascii="Times New Roman" w:hAnsi="Times New Roman" w:cs="Times New Roman"/>
+                <w:sz w:val="24"/>
+                <w:szCs w:val="24"/>
+              </w:rPr>
+            </w:pPr>
+            <w:r>
+              <w:rPr>
+                <w:rFonts w:ascii="Times New Roman" w:hAnsi="Times New Roman" w:cs="Times New Roman"/>
+                <w:noProof/>
+                <w:sz w:val="24"/>
+                <w:szCs w:val="24"/>
+                <w:lang w:val="es-ES" w:eastAsia="es-ES"/>
+              </w:rPr>
+              <w:drawing>
+                <wp:inline distT="0" distB="0" distL="0" distR="0" wp14:anchorId="1382FE8E" wp14:editId="236C3CB8">
+                  <wp:extent cx="608687" cy="786119"/>
+                  <wp:effectExtent l="0" t="0" r="1270" b="1905"/>
+                  <wp:docPr id="1" name="Imagen 1" descr="Majo:Users:mariajoseosorioarce:Desktop:CS_08_14_img7_small.jpg"/>
+                  <wp:cNvGraphicFramePr>
+                    <a:graphicFrameLocks xmlns:a="http://schemas.openxmlformats.org/drawingml/2006/main" noChangeAspect="1"/>
+                  </wp:cNvGraphicFramePr>
+                  <a:graphic xmlns:a="http://schemas.openxmlformats.org/drawingml/2006/main">
+                    <a:graphicData uri="http://schemas.openxmlformats.org/drawingml/2006/picture">
+                      <pic:pic xmlns:pic="http://schemas.openxmlformats.org/drawingml/2006/picture">
+                        <pic:nvPicPr>
+                          <pic:cNvPr id="0" name="Picture 1" descr="Majo:Users:mariajoseosorioarce:Desktop:CS_08_14_img7_small.jpg"/>
+                          <pic:cNvPicPr>
+                            <a:picLocks noChangeAspect="1" noChangeArrowheads="1"/>
+                          </pic:cNvPicPr>
+                        </pic:nvPicPr>
+                        <pic:blipFill>
+                          <a:blip r:embed="rId19">
+                            <a:extLst>
+                              <a:ext uri="{28A0092B-C50C-407E-A947-70E740481C1C}">
+                                <a14:useLocalDpi xmlns:a14="http://schemas.microsoft.com/office/drawing/2010/main" val="0"/>
+                              </a:ext>
+                            </a:extLst>
+                          </a:blip>
+                          <a:srcRect/>
+                          <a:stretch>
+                            <a:fillRect/>
+                          </a:stretch>
+                        </pic:blipFill>
+                        <pic:spPr bwMode="auto">
+                          <a:xfrm>
+                            <a:off x="0" y="0"/>
+                            <a:ext cx="609040" cy="786575"/>
+                          </a:xfrm>
+                          <a:prstGeom prst="rect">
+                            <a:avLst/>
+                          </a:prstGeom>
+                          <a:noFill/>
+                          <a:ln>
+                            <a:noFill/>
+                          </a:ln>
+                        </pic:spPr>
+                      </pic:pic>
+                    </a:graphicData>
+                  </a:graphic>
+                </wp:inline>
+              </w:drawing>
+            </w:r>
+            <w:bookmarkStart w:id="0" w:name="_GoBack"/>
+            <w:bookmarkEnd w:id="0"/>
           </w:p>
         </w:tc>
       </w:tr>
@@ -17483,6 +17563,7 @@
                 <w:sz w:val="24"/>
                 <w:szCs w:val="24"/>
               </w:rPr>
+              <w:lastRenderedPageBreak/>
               <w:t>AulaPlaneta</w:t>
             </w:r>
             <w:proofErr w:type="spellEnd"/>
@@ -17515,6 +17596,7 @@
                 <w:sz w:val="24"/>
                 <w:szCs w:val="24"/>
               </w:rPr>
+              <w:lastRenderedPageBreak/>
               <w:t>http://aulaplaneta.planetasaber.com/encyclopedia/default.asp?idreg=56631&amp;ruta=Buscador</w:t>
             </w:r>
           </w:p>
@@ -17540,6 +17622,7 @@
                 <w:sz w:val="24"/>
                 <w:szCs w:val="24"/>
               </w:rPr>
+              <w:lastRenderedPageBreak/>
               <w:t>Pie de imagen</w:t>
             </w:r>
           </w:p>
@@ -19020,7 +19103,16 @@
           <w:sz w:val="24"/>
           <w:szCs w:val="24"/>
         </w:rPr>
-        <w:t xml:space="preserve"> entregada y el </w:t>
+        <w:t xml:space="preserve"> </w:t>
+      </w:r>
+      <w:r>
+        <w:rPr>
+          <w:rFonts w:ascii="Times New Roman" w:hAnsi="Times New Roman" w:cs="Times New Roman"/>
+          <w:sz w:val="24"/>
+          <w:szCs w:val="24"/>
+        </w:rPr>
+        <w:lastRenderedPageBreak/>
+        <w:t xml:space="preserve">entregada y el </w:t>
       </w:r>
       <w:r>
         <w:rPr>
@@ -20553,7 +20645,16 @@
                 <w:sz w:val="24"/>
                 <w:szCs w:val="24"/>
               </w:rPr>
-              <w:t>os inicios de la historia moderna: siglos XIV y XV</w:t>
+              <w:t xml:space="preserve">os inicios de la historia moderna: siglos XIV y </w:t>
+            </w:r>
+            <w:r>
+              <w:rPr>
+                <w:rFonts w:ascii="Times New Roman" w:hAnsi="Times New Roman" w:cs="Times New Roman"/>
+                <w:sz w:val="24"/>
+                <w:szCs w:val="24"/>
+              </w:rPr>
+              <w:lastRenderedPageBreak/>
+              <w:t>XV</w:t>
             </w:r>
           </w:p>
         </w:tc>
@@ -20578,6 +20679,7 @@
                 <w:sz w:val="18"/>
                 <w:szCs w:val="18"/>
               </w:rPr>
+              <w:lastRenderedPageBreak/>
               <w:t>Descripción</w:t>
             </w:r>
           </w:p>
@@ -20602,8 +20704,6 @@
               </w:rPr>
               <w:t>Evalúa tus conocimientos sobre Los inicios de la historia moderna: siglos XIV y XV</w:t>
             </w:r>
-            <w:bookmarkStart w:id="0" w:name="_GoBack"/>
-            <w:bookmarkEnd w:id="0"/>
           </w:p>
         </w:tc>
       </w:tr>
@@ -21253,9 +21353,9 @@
           <w:szCs w:val="24"/>
         </w:rPr>
         <w:sectPr>
-          <w:headerReference w:type="default" r:id="rId19"/>
-          <w:footerReference w:type="even" r:id="rId20"/>
-          <w:footerReference w:type="default" r:id="rId21"/>
+          <w:headerReference w:type="default" r:id="rId20"/>
+          <w:footerReference w:type="even" r:id="rId21"/>
+          <w:footerReference w:type="default" r:id="rId22"/>
           <w:pgSz w:w="12240" w:h="15840" w:code="1"/>
           <w:pgMar w:top="1701" w:right="1418" w:bottom="1417" w:left="1701" w:header="709" w:footer="709" w:gutter="0"/>
           <w:cols w:space="708"/>
@@ -21381,7 +21481,7 @@
         <w:rStyle w:val="Nmerodepgina"/>
         <w:noProof/>
       </w:rPr>
-      <w:t>20</w:t>
+      <w:t>22</w:t>
     </w:r>
     <w:r>
       <w:rPr>
@@ -22837,7 +22937,7 @@
   <a:extraClrSchemeLst/>
   <a:extLst>
     <a:ext uri="{05A4C25C-085E-4340-85A3-A5531E510DB2}">
-      <thm15:themeFamily xmlns="" xmlns:thm15="http://schemas.microsoft.com/office/thememl/2012/main" name="Office Theme" id="{62F939B6-93AF-4DB8-9C6B-D6C7DFDC589F}" vid="{4A3C46E8-61CC-4603-A589-7422A47A8E4A}"/>
+      <thm15:themeFamily xmlns:thm15="http://schemas.microsoft.com/office/thememl/2012/main" xmlns="" name="Office Theme" id="{62F939B6-93AF-4DB8-9C6B-D6C7DFDC589F}" vid="{4A3C46E8-61CC-4603-A589-7422A47A8E4A}"/>
     </a:ext>
   </a:extLst>
 </a:theme>

</xml_diff>